<commit_message>
mobile ready draft 2: including d&d for 8 groups
</commit_message>
<xml_diff>
--- a/texts_structure_etc/Text.docx
+++ b/texts_structure_etc/Text.docx
@@ -391,17 +391,7 @@
           <w:szCs w:val="20"/>
           <w:u w:val="single"/>
         </w:rPr>
-        <w:t>hie</w:t>
-      </w:r>
-      <w:r>
-        <w:rPr>
-          <w:rFonts w:ascii="Open Sans" w:hAnsi="Open Sans" w:cs="Open Sans"/>
-          <w:color w:val="0000FF"/>
-          <w:sz w:val="20"/>
-          <w:szCs w:val="20"/>
-          <w:u w:val="single"/>
-        </w:rPr>
-        <w:t>r</w:t>
+        <w:t>hier</w:t>
       </w:r>
       <w:r>
         <w:rPr>
@@ -1083,15 +1073,31 @@
           <w:sz w:val="20"/>
           <w:szCs w:val="20"/>
         </w:rPr>
-        <w:t>möchte in einer Vertiefungsphase binnendifferenziert unterrichten</w:t>
-      </w:r>
-      <w:r>
-        <w:rPr>
-          <w:rFonts w:ascii="Open Sans" w:hAnsi="Open Sans" w:cs="Open Sans"/>
-          <w:sz w:val="20"/>
-          <w:szCs w:val="20"/>
-        </w:rPr>
-        <w:t>. Daher will sie</w:t>
+        <w:t xml:space="preserve">hat eine Lernzielkontrolle durchgeführt und möchte darauf basierend </w:t>
+      </w:r>
+      <w:r>
+        <w:rPr>
+          <w:rFonts w:ascii="Open Sans" w:hAnsi="Open Sans" w:cs="Open Sans"/>
+          <w:sz w:val="20"/>
+          <w:szCs w:val="20"/>
+        </w:rPr>
+        <w:t>binnendifferenziert unterrichten</w:t>
+      </w:r>
+      <w:r>
+        <w:rPr>
+          <w:rFonts w:ascii="Open Sans" w:hAnsi="Open Sans" w:cs="Open Sans"/>
+          <w:sz w:val="20"/>
+          <w:szCs w:val="20"/>
+        </w:rPr>
+        <w:t xml:space="preserve">. </w:t>
+      </w:r>
+      <w:r>
+        <w:rPr>
+          <w:rFonts w:ascii="Open Sans" w:hAnsi="Open Sans" w:cs="Open Sans"/>
+          <w:sz w:val="20"/>
+          <w:szCs w:val="20"/>
+        </w:rPr>
+        <w:t>Deshalb will sie</w:t>
       </w:r>
       <w:r>
         <w:rPr>
@@ -1115,23 +1121,23 @@
           <w:sz w:val="20"/>
           <w:szCs w:val="20"/>
         </w:rPr>
-        <w:t>homogene Lerngruppen anhand von</w:t>
-      </w:r>
-      <w:r>
-        <w:rPr>
-          <w:rFonts w:ascii="Open Sans" w:hAnsi="Open Sans" w:cs="Open Sans"/>
-          <w:sz w:val="20"/>
-          <w:szCs w:val="20"/>
-        </w:rPr>
-        <w:t xml:space="preserve"> bisherigen</w:t>
-      </w:r>
-      <w:r>
-        <w:rPr>
-          <w:rFonts w:ascii="Open Sans" w:hAnsi="Open Sans" w:cs="Open Sans"/>
-          <w:sz w:val="20"/>
-          <w:szCs w:val="20"/>
-        </w:rPr>
-        <w:t xml:space="preserve"> Aufgabenergebnissen einteilen. Sie ist gemeinsam mit </w:t>
+        <w:t xml:space="preserve">homogene Lerngruppen anhand </w:t>
+      </w:r>
+      <w:r>
+        <w:rPr>
+          <w:rFonts w:ascii="Open Sans" w:hAnsi="Open Sans" w:cs="Open Sans"/>
+          <w:sz w:val="20"/>
+          <w:szCs w:val="20"/>
+        </w:rPr>
+        <w:t>der Ergebnisse</w:t>
+      </w:r>
+      <w:r>
+        <w:rPr>
+          <w:rFonts w:ascii="Open Sans" w:hAnsi="Open Sans" w:cs="Open Sans"/>
+          <w:sz w:val="20"/>
+          <w:szCs w:val="20"/>
+        </w:rPr>
+        <w:t xml:space="preserve"> einteilen. Sie ist gemeinsam mit </w:t>
       </w:r>
       <w:r>
         <w:rPr>
@@ -1229,7 +1235,15 @@
           <w:sz w:val="20"/>
           <w:szCs w:val="20"/>
         </w:rPr>
-        <w:t xml:space="preserve">auf Basis der Aufgabenergebnisse </w:t>
+        <w:t xml:space="preserve">auf Basis der </w:t>
+      </w:r>
+      <w:r>
+        <w:rPr>
+          <w:rFonts w:ascii="Open Sans" w:hAnsi="Open Sans" w:cs="Open Sans"/>
+          <w:sz w:val="20"/>
+          <w:szCs w:val="20"/>
+        </w:rPr>
+        <w:t xml:space="preserve">Lernzielkontrolle </w:t>
       </w:r>
       <w:r>
         <w:rPr>
@@ -1359,15 +1373,39 @@
           <w:sz w:val="20"/>
           <w:szCs w:val="20"/>
         </w:rPr>
-        <w:t xml:space="preserve"> Lupe klicken, sehen Sie die jeweilige Aufgabe. </w:t>
-      </w:r>
-      <w:r>
-        <w:rPr>
-          <w:rFonts w:ascii="Open Sans" w:hAnsi="Open Sans" w:cs="Open Sans"/>
-          <w:sz w:val="20"/>
-          <w:szCs w:val="20"/>
-        </w:rPr>
-        <w:t xml:space="preserve">Aus Datenschutzgründen sind die Namen der </w:t>
+        <w:t xml:space="preserve"> Lupe klicken, sehen Sie die</w:t>
+      </w:r>
+      <w:r>
+        <w:rPr>
+          <w:rFonts w:ascii="Open Sans" w:hAnsi="Open Sans" w:cs="Open Sans"/>
+          <w:sz w:val="20"/>
+          <w:szCs w:val="20"/>
+        </w:rPr>
+        <w:t xml:space="preserve"> </w:t>
+      </w:r>
+      <w:r>
+        <w:rPr>
+          <w:rFonts w:ascii="Open Sans" w:hAnsi="Open Sans" w:cs="Open Sans"/>
+          <w:sz w:val="20"/>
+          <w:szCs w:val="20"/>
+        </w:rPr>
+        <w:t>Aufgabe</w:t>
+      </w:r>
+      <w:r>
+        <w:rPr>
+          <w:rFonts w:ascii="Open Sans" w:hAnsi="Open Sans" w:cs="Open Sans"/>
+          <w:sz w:val="20"/>
+          <w:szCs w:val="20"/>
+        </w:rPr>
+        <w:t xml:space="preserve"> der Lernzielkontrolle</w:t>
+      </w:r>
+      <w:r>
+        <w:rPr>
+          <w:rFonts w:ascii="Open Sans" w:hAnsi="Open Sans" w:cs="Open Sans"/>
+          <w:sz w:val="20"/>
+          <w:szCs w:val="20"/>
+        </w:rPr>
+        <w:t xml:space="preserve">. Aus Datenschutzgründen sind die Namen der </w:t>
       </w:r>
       <w:proofErr w:type="spellStart"/>
       <w:proofErr w:type="gramStart"/>
@@ -1523,23 +1561,33 @@
           <w:sz w:val="20"/>
           <w:szCs w:val="20"/>
         </w:rPr>
-        <w:t xml:space="preserve">Wie viele </w:t>
-      </w:r>
-      <w:r>
-        <w:rPr>
-          <w:rFonts w:ascii="Open Sans" w:hAnsi="Open Sans" w:cs="Open Sans"/>
-          <w:sz w:val="20"/>
-          <w:szCs w:val="20"/>
-        </w:rPr>
-        <w:t>Gruppen</w:t>
-      </w:r>
-      <w:r>
-        <w:rPr>
-          <w:rFonts w:ascii="Open Sans" w:hAnsi="Open Sans" w:cs="Open Sans"/>
-          <w:sz w:val="20"/>
-          <w:szCs w:val="20"/>
-        </w:rPr>
-        <w:t xml:space="preserve"> würden Sie bilden? </w:t>
+        <w:t xml:space="preserve">Wie viele homogene Lerngruppen </w:t>
+      </w:r>
+      <w:proofErr w:type="gramStart"/>
+      <w:r>
+        <w:rPr>
+          <w:rFonts w:ascii="Open Sans" w:hAnsi="Open Sans" w:cs="Open Sans"/>
+          <w:sz w:val="20"/>
+          <w:szCs w:val="20"/>
+        </w:rPr>
+        <w:t>sollte</w:t>
+      </w:r>
+      <w:proofErr w:type="gramEnd"/>
+      <w:r>
+        <w:rPr>
+          <w:rFonts w:ascii="Open Sans" w:hAnsi="Open Sans" w:cs="Open Sans"/>
+          <w:sz w:val="20"/>
+          <w:szCs w:val="20"/>
+        </w:rPr>
+        <w:t xml:space="preserve"> die Lehrerin bilden?</w:t>
+      </w:r>
+      <w:r>
+        <w:rPr>
+          <w:rFonts w:ascii="Open Sans" w:hAnsi="Open Sans" w:cs="Open Sans"/>
+          <w:sz w:val="20"/>
+          <w:szCs w:val="20"/>
+        </w:rPr>
+        <w:t xml:space="preserve"> </w:t>
       </w:r>
     </w:p>
     <w:p>
@@ -1628,7 +1676,16 @@
           <w:sz w:val="20"/>
           <w:szCs w:val="20"/>
         </w:rPr>
-        <w:t xml:space="preserve"> Bitte teilen Sie die </w:t>
+        <w:t xml:space="preserve"> </w:t>
+      </w:r>
+      <w:commentRangeStart w:id="4"/>
+      <w:r>
+        <w:rPr>
+          <w:rFonts w:ascii="Open Sans" w:hAnsi="Open Sans" w:cs="Open Sans"/>
+          <w:sz w:val="20"/>
+          <w:szCs w:val="20"/>
+        </w:rPr>
+        <w:t xml:space="preserve">Ordnen Sie die </w:t>
       </w:r>
       <w:proofErr w:type="spellStart"/>
       <w:proofErr w:type="gramStart"/>
@@ -1648,23 +1705,14 @@
           <w:sz w:val="20"/>
           <w:szCs w:val="20"/>
         </w:rPr>
-        <w:t xml:space="preserve"> </w:t>
-      </w:r>
-      <w:r>
-        <w:rPr>
-          <w:rFonts w:ascii="Open Sans" w:hAnsi="Open Sans" w:cs="Open Sans"/>
-          <w:sz w:val="20"/>
-          <w:szCs w:val="20"/>
-        </w:rPr>
-        <w:t>in homogene</w:t>
-      </w:r>
-      <w:r>
-        <w:rPr>
-          <w:rFonts w:ascii="Open Sans" w:hAnsi="Open Sans" w:cs="Open Sans"/>
-          <w:sz w:val="20"/>
-          <w:szCs w:val="20"/>
-        </w:rPr>
-        <w:t xml:space="preserve"> Lerngruppen ein. </w:t>
+        <w:t xml:space="preserve"> den Gruppen zu! </w:t>
+      </w:r>
+      <w:commentRangeEnd w:id="4"/>
+      <w:r>
+        <w:rPr>
+          <w:rStyle w:val="Kommentarzeichen"/>
+        </w:rPr>
+        <w:commentReference w:id="4"/>
       </w:r>
     </w:p>
     <w:p>
@@ -1849,18 +1897,7 @@
           <w:sz w:val="20"/>
           <w:szCs w:val="20"/>
         </w:rPr>
-        <w:t xml:space="preserve">: </w:t>
-      </w:r>
-      <w:r>
-        <w:rPr>
-          <w:rFonts w:ascii="Open Sans" w:hAnsi="Open Sans" w:cs="Open Sans"/>
-          <w:i/>
-          <w:iCs/>
-          <w:color w:val="2F5496" w:themeColor="accent1" w:themeShade="BF"/>
-          <w:sz w:val="20"/>
-          <w:szCs w:val="20"/>
-        </w:rPr>
-        <w:t>unsortiert - sortiert</w:t>
+        <w:t>: unsortiert - sortiert</w:t>
       </w:r>
     </w:p>
     <w:p>
@@ -3542,6 +3579,24 @@
       </w:r>
     </w:p>
   </w:comment>
+  <w:comment w:id="4" w:author="SB" w:date="2023-07-12T16:33:00Z" w:initials="SB">
+    <w:p>
+      <w:r>
+        <w:rPr>
+          <w:rStyle w:val="Kommentarzeichen"/>
+        </w:rPr>
+        <w:annotationRef/>
+      </w:r>
+      <w:r>
+        <w:rPr>
+          <w:color w:val="000000"/>
+          <w:sz w:val="20"/>
+          <w:szCs w:val="20"/>
+        </w:rPr>
+        <w:t xml:space="preserve">Alternativ: Bitte teilen Sie die Schüler:innen in homogene Lerngruppen ein. </w:t>
+      </w:r>
+    </w:p>
+  </w:comment>
 </w:comments>
 </file>
 
@@ -3551,6 +3606,7 @@
   <w15:commentEx w15:paraId="5EB66767" w15:done="0"/>
   <w15:commentEx w15:paraId="3D64F447" w15:paraIdParent="5EB66767" w15:done="0"/>
   <w15:commentEx w15:paraId="25816F15" w15:done="0"/>
+  <w15:commentEx w15:paraId="5337DA33" w15:done="0"/>
 </w15:commentsEx>
 </file>
 
@@ -3560,6 +3616,7 @@
   <w16cex:commentExtensible w16cex:durableId="2821E5BD" w16cex:dateUtc="2023-05-31T13:26:00Z"/>
   <w16cex:commentExtensible w16cex:durableId="2822E8B1" w16cex:dateUtc="2023-06-01T07:51:00Z"/>
   <w16cex:commentExtensible w16cex:durableId="2822E218" w16cex:dateUtc="2023-06-01T07:23:00Z"/>
+  <w16cex:commentExtensible w16cex:durableId="28595465" w16cex:dateUtc="2023-07-12T14:33:00Z"/>
 </w16cex:commentsExtensible>
 </file>
 
@@ -3569,6 +3626,7 @@
   <w16cid:commentId w16cid:paraId="5EB66767" w16cid:durableId="2821E5BD"/>
   <w16cid:commentId w16cid:paraId="3D64F447" w16cid:durableId="2822E8B1"/>
   <w16cid:commentId w16cid:paraId="25816F15" w16cid:durableId="2822E218"/>
+  <w16cid:commentId w16cid:paraId="5337DA33" w16cid:durableId="28595465"/>
 </w16cid:commentsIds>
 </file>
 

</xml_diff>